<commit_message>
update bericht task 02 domain model
</commit_message>
<xml_diff>
--- a/doc/task-02/Bericht/Bericht-Task2.docx
+++ b/doc/task-02/Bericht/Bericht-Task2.docx
@@ -27,10 +27,12 @@
               <w:bottom w:val="single" w:sz="48" w:space="0" w:color="697D91"/>
             </w:tcBorders>
             <w:shd w:val="clear" w:color="auto" w:fill="auto"/>
+            <w:vAlign w:val="center"/>
           </w:tcPr>
           <w:p>
             <w:pPr>
               <w:pStyle w:val="Titel"/>
+              <w:jc w:val="center"/>
               <w:rPr>
                 <w:rFonts w:asciiTheme="majorHAnsi" w:hAnsiTheme="majorHAnsi"/>
                 <w:noProof/>
@@ -38,14 +40,13 @@
             </w:pPr>
             <w:r>
               <w:rPr>
-                <w:rFonts w:asciiTheme="majorHAnsi" w:hAnsiTheme="majorHAnsi"/>
                 <w:noProof/>
               </w:rPr>
               <w:drawing>
-                <wp:inline distT="0" distB="0" distL="0" distR="0">
-                  <wp:extent cx="4966970" cy="3600450"/>
-                  <wp:effectExtent l="0" t="0" r="0" b="0"/>
-                  <wp:docPr id="2" name="Grafik 2"/>
+                <wp:inline distT="0" distB="0" distL="0" distR="0" wp14:anchorId="6733D791" wp14:editId="4AE1D175">
+                  <wp:extent cx="5404872" cy="2159779"/>
+                  <wp:effectExtent l="0" t="0" r="5715" b="0"/>
+                  <wp:docPr id="7" name="Grafik 7"/>
                   <wp:cNvGraphicFramePr>
                     <a:graphicFrameLocks xmlns:a="http://schemas.openxmlformats.org/drawingml/2006/main" noChangeAspect="1"/>
                   </wp:cNvGraphicFramePr>
@@ -53,25 +54,12 @@
                     <a:graphicData uri="http://schemas.openxmlformats.org/drawingml/2006/picture">
                       <pic:pic xmlns:pic="http://schemas.openxmlformats.org/drawingml/2006/picture">
                         <pic:nvPicPr>
-                          <pic:cNvPr id="2" name="Bildschirmfoto 2019-11-14 um 09.13.39.png"/>
+                          <pic:cNvPr id="6" name="Bildschirmfoto 2019-11-14 um 09.22.09.png"/>
                           <pic:cNvPicPr/>
                         </pic:nvPicPr>
                         <pic:blipFill>
-                          <a:blip r:embed="rId5">
-                            <a:alphaModFix/>
+                          <a:blip r:embed="rId7" cstate="print">
                             <a:extLst>
-                              <a:ext uri="{BEBA8EAE-BF5A-486C-A8C5-ECC9F3942E4B}">
-                                <a14:imgProps xmlns:a14="http://schemas.microsoft.com/office/drawing/2010/main">
-                                  <a14:imgLayer r:embed="rId6">
-                                    <a14:imgEffect>
-                                      <a14:saturation sat="300000"/>
-                                    </a14:imgEffect>
-                                    <a14:imgEffect>
-                                      <a14:brightnessContrast bright="40000" contrast="-40000"/>
-                                    </a14:imgEffect>
-                                  </a14:imgLayer>
-                                </a14:imgProps>
-                              </a:ext>
                               <a:ext uri="{28A0092B-C50C-407E-A947-70E740481C1C}">
                                 <a14:useLocalDpi xmlns:a14="http://schemas.microsoft.com/office/drawing/2010/main" val="0"/>
                               </a:ext>
@@ -84,7 +72,7 @@
                         <pic:spPr>
                           <a:xfrm>
                             <a:off x="0" y="0"/>
-                            <a:ext cx="4966970" cy="3600450"/>
+                            <a:ext cx="5435471" cy="2172006"/>
                           </a:xfrm>
                           <a:prstGeom prst="rect">
                             <a:avLst/>
@@ -190,23 +178,7 @@
                 <w:rFonts w:asciiTheme="majorHAnsi" w:hAnsiTheme="majorHAnsi"/>
                 <w:b/>
               </w:rPr>
-              <w:t xml:space="preserve">, Marko Miletic, David </w:t>
-            </w:r>
-            <w:proofErr w:type="spellStart"/>
-            <w:r>
-              <w:rPr>
-                <w:rFonts w:asciiTheme="majorHAnsi" w:hAnsiTheme="majorHAnsi"/>
-                <w:b/>
-              </w:rPr>
-              <w:t>Gaupp</w:t>
-            </w:r>
-            <w:proofErr w:type="spellEnd"/>
-            <w:r>
-              <w:rPr>
-                <w:rFonts w:asciiTheme="majorHAnsi" w:hAnsiTheme="majorHAnsi"/>
-                <w:b/>
-              </w:rPr>
-              <w:t xml:space="preserve">, Alain Nippel, </w:t>
+              <w:t xml:space="preserve">, Marko Miletic, David Gaupp, Alain Nippel, </w:t>
             </w:r>
             <w:proofErr w:type="spellStart"/>
             <w:r>
@@ -300,6 +272,8 @@
               </w:rPr>
               <w:t>.2019</w:t>
             </w:r>
+            <w:bookmarkStart w:id="0" w:name="_GoBack"/>
+            <w:bookmarkEnd w:id="0"/>
           </w:p>
         </w:tc>
       </w:tr>
@@ -382,8 +356,8 @@
           <w:szCs w:val="10"/>
         </w:rPr>
         <w:sectPr>
-          <w:footerReference w:type="default" r:id="rId7"/>
-          <w:headerReference w:type="first" r:id="rId8"/>
+          <w:footerReference w:type="default" r:id="rId8"/>
+          <w:headerReference w:type="first" r:id="rId9"/>
           <w:pgSz w:w="11906" w:h="16838" w:code="9"/>
           <w:pgMar w:top="1758" w:right="2081" w:bottom="680" w:left="1435" w:header="709" w:footer="510" w:gutter="0"/>
           <w:cols w:space="708"/>
@@ -431,9 +405,9 @@
             <w:rPr>
               <w:rFonts w:eastAsiaTheme="minorEastAsia"/>
               <w:noProof/>
-              <w:sz w:val="24"/>
-              <w:szCs w:val="24"/>
-              <w:lang w:eastAsia="de-DE"/>
+              <w:sz w:val="22"/>
+              <w:szCs w:val="22"/>
+              <w:lang w:eastAsia="de-CH"/>
             </w:rPr>
           </w:pPr>
           <w:r>
@@ -454,7 +428,7 @@
             </w:rPr>
             <w:fldChar w:fldCharType="separate"/>
           </w:r>
-          <w:hyperlink w:anchor="_Toc24615723" w:history="1">
+          <w:hyperlink w:anchor="_Toc24617141" w:history="1">
             <w:r>
               <w:rPr>
                 <w:rStyle w:val="Hyperlink"/>
@@ -466,9 +440,9 @@
               <w:rPr>
                 <w:rFonts w:eastAsiaTheme="minorEastAsia"/>
                 <w:noProof/>
-                <w:sz w:val="24"/>
-                <w:szCs w:val="24"/>
-                <w:lang w:eastAsia="de-DE"/>
+                <w:sz w:val="22"/>
+                <w:szCs w:val="22"/>
+                <w:lang w:eastAsia="de-CH"/>
               </w:rPr>
               <w:tab/>
             </w:r>
@@ -477,7 +451,7 @@
                 <w:rStyle w:val="Hyperlink"/>
                 <w:noProof/>
               </w:rPr>
-              <w:t>Domain Model</w:t>
+              <w:t>UML-Domain Model</w:t>
             </w:r>
             <w:r>
               <w:rPr>
@@ -498,7 +472,7 @@
                 <w:noProof/>
                 <w:webHidden/>
               </w:rPr>
-              <w:instrText xml:space="preserve"> PAGEREF _Toc24615723 \h </w:instrText>
+              <w:instrText xml:space="preserve"> PAGEREF _Toc24617141 \h </w:instrText>
             </w:r>
             <w:r>
               <w:rPr>
@@ -535,12 +509,12 @@
             <w:rPr>
               <w:rFonts w:eastAsiaTheme="minorEastAsia"/>
               <w:noProof/>
-              <w:sz w:val="24"/>
-              <w:szCs w:val="24"/>
-              <w:lang w:eastAsia="de-DE"/>
+              <w:sz w:val="22"/>
+              <w:szCs w:val="22"/>
+              <w:lang w:eastAsia="de-CH"/>
             </w:rPr>
           </w:pPr>
-          <w:hyperlink w:anchor="_Toc24615724" w:history="1">
+          <w:hyperlink w:anchor="_Toc24617142" w:history="1">
             <w:r>
               <w:rPr>
                 <w:rStyle w:val="Hyperlink"/>
@@ -552,9 +526,9 @@
               <w:rPr>
                 <w:rFonts w:eastAsiaTheme="minorEastAsia"/>
                 <w:noProof/>
-                <w:sz w:val="24"/>
-                <w:szCs w:val="24"/>
-                <w:lang w:eastAsia="de-DE"/>
+                <w:sz w:val="22"/>
+                <w:szCs w:val="22"/>
+                <w:lang w:eastAsia="de-CH"/>
               </w:rPr>
               <w:tab/>
             </w:r>
@@ -584,7 +558,7 @@
                 <w:noProof/>
                 <w:webHidden/>
               </w:rPr>
-              <w:instrText xml:space="preserve"> PAGEREF _Toc24615724 \h </w:instrText>
+              <w:instrText xml:space="preserve"> PAGEREF _Toc24617142 \h </w:instrText>
             </w:r>
             <w:r>
               <w:rPr>
@@ -604,7 +578,7 @@
                 <w:noProof/>
                 <w:webHidden/>
               </w:rPr>
-              <w:t>4</w:t>
+              <w:t>5</w:t>
             </w:r>
             <w:r>
               <w:rPr>
@@ -660,14 +634,14 @@
       <w:pPr>
         <w:pStyle w:val="berschrift1"/>
       </w:pPr>
-      <w:bookmarkStart w:id="0" w:name="_Toc24615723"/>
-      <w:r>
-        <w:t>Domain Mode</w:t>
-      </w:r>
-      <w:bookmarkEnd w:id="0"/>
-      <w:r>
-        <w:t>l</w:t>
-      </w:r>
+      <w:bookmarkStart w:id="1" w:name="_Toc24617141"/>
+      <w:r>
+        <w:t>UML-</w:t>
+      </w:r>
+      <w:r>
+        <w:t>Domain Model</w:t>
+      </w:r>
+      <w:bookmarkEnd w:id="1"/>
     </w:p>
     <w:p/>
     <w:p/>
@@ -694,7 +668,7 @@
                     <pic:cNvPicPr/>
                   </pic:nvPicPr>
                   <pic:blipFill>
-                    <a:blip r:embed="rId9" cstate="print">
+                    <a:blip r:embed="rId10" cstate="print">
                       <a:extLst>
                         <a:ext uri="{28A0092B-C50C-407E-A947-70E740481C1C}">
                           <a14:useLocalDpi xmlns:a14="http://schemas.microsoft.com/office/drawing/2010/main" val="0"/>
@@ -722,8 +696,49 @@
       </w:r>
     </w:p>
     <w:p/>
-    <w:p/>
-    <w:p/>
+    <w:p>
+      <w:r>
+        <w:t>Das obige UML-</w:t>
+      </w:r>
+      <w:r>
+        <w:t>D</w:t>
+      </w:r>
+      <w:r>
+        <w:t>omain-</w:t>
+      </w:r>
+      <w:r>
+        <w:t>M</w:t>
+      </w:r>
+      <w:r>
+        <w:t>odell ze</w:t>
+      </w:r>
+      <w:r>
+        <w:t>igt eine vereinfachte Sicht unseres Systems. Wir haben medizinische Praxisassistenten, Ärzten und Patienten, welche Personen sind. Der Arzt ist mit dem Patienten verbunden über einen Termin.</w:t>
+      </w:r>
+    </w:p>
+    <w:p/>
+    <w:p>
+      <w:r>
+        <w:t>Der Patient hat ein elektronisches Patientendossier und in dem Patientendossier gibt es Patientenfälle. Diese werden bei einem Termin neu eingetragen. Im Patientenfall wiederum ist ein Bericht mit Diagnosen enthalten. Ebenfalls im Patientenfall ist ein Rezept und ein Medikationsplan</w:t>
+      </w:r>
+      <w:r>
+        <w:t xml:space="preserve"> </w:t>
+      </w:r>
+      <w:r>
+        <w:t>enthalten</w:t>
+      </w:r>
+      <w:r>
+        <w:t xml:space="preserve">. Diese beiden greifen auf Medikamente zurück, welche im </w:t>
+      </w:r>
+      <w:proofErr w:type="spellStart"/>
+      <w:r>
+        <w:t>hospINDEX</w:t>
+      </w:r>
+      <w:proofErr w:type="spellEnd"/>
+      <w:r>
+        <w:t xml:space="preserve"> enthalten sind. </w:t>
+      </w:r>
+    </w:p>
     <w:p/>
     <w:p/>
     <w:p/>
@@ -767,7 +782,7 @@
         <w:pStyle w:val="berschrift1"/>
         <w:ind w:left="340" w:hanging="340"/>
       </w:pPr>
-      <w:bookmarkStart w:id="1" w:name="_Toc24615724"/>
+      <w:bookmarkStart w:id="2" w:name="_Toc24617142"/>
       <w:proofErr w:type="spellStart"/>
       <w:r>
         <w:lastRenderedPageBreak/>
@@ -781,7 +796,7 @@
       <w:r>
         <w:t>Diagram</w:t>
       </w:r>
-      <w:bookmarkEnd w:id="1"/>
+      <w:bookmarkEnd w:id="2"/>
       <w:proofErr w:type="spellEnd"/>
       <w:r>
         <w:t xml:space="preserve"> </w:t>
@@ -807,8 +822,6 @@
       <w:r>
         <w:t>A</w:t>
       </w:r>
-      <w:bookmarkStart w:id="2" w:name="_GoBack"/>
-      <w:bookmarkEnd w:id="2"/>
       <w:r>
         <w:t>lert Funktion:</w:t>
       </w:r>
@@ -835,7 +848,7 @@
                     <pic:cNvPicPr/>
                   </pic:nvPicPr>
                   <pic:blipFill rotWithShape="1">
-                    <a:blip r:embed="rId10" cstate="print">
+                    <a:blip r:embed="rId11" cstate="print">
                       <a:extLst>
                         <a:ext uri="{28A0092B-C50C-407E-A947-70E740481C1C}">
                           <a14:useLocalDpi xmlns:a14="http://schemas.microsoft.com/office/drawing/2010/main" val="0"/>
@@ -902,7 +915,7 @@
                     <pic:cNvPicPr/>
                   </pic:nvPicPr>
                   <pic:blipFill rotWithShape="1">
-                    <a:blip r:embed="rId11">
+                    <a:blip r:embed="rId12">
                       <a:extLst>
                         <a:ext uri="{28A0092B-C50C-407E-A947-70E740481C1C}">
                           <a14:useLocalDpi xmlns:a14="http://schemas.microsoft.com/office/drawing/2010/main" val="0"/>
@@ -944,6 +957,31 @@
     </w:sectPr>
   </w:body>
 </w:document>
+</file>
+
+<file path=word/endnotes.xml><?xml version="1.0" encoding="utf-8"?>
+<w:endnotes xmlns:wpc="http://schemas.microsoft.com/office/word/2010/wordprocessingCanvas" xmlns:cx="http://schemas.microsoft.com/office/drawing/2014/chartex" xmlns:cx1="http://schemas.microsoft.com/office/drawing/2015/9/8/chartex" xmlns:cx2="http://schemas.microsoft.com/office/drawing/2015/10/21/chartex" xmlns:cx3="http://schemas.microsoft.com/office/drawing/2016/5/9/chartex" xmlns:cx4="http://schemas.microsoft.com/office/drawing/2016/5/10/chartex" xmlns:cx5="http://schemas.microsoft.com/office/drawing/2016/5/11/chartex" xmlns:cx6="http://schemas.microsoft.com/office/drawing/2016/5/12/chartex" xmlns:cx7="http://schemas.microsoft.com/office/drawing/2016/5/13/chartex" xmlns:cx8="http://schemas.microsoft.com/office/drawing/2016/5/14/chartex" xmlns:mc="http://schemas.openxmlformats.org/markup-compatibility/2006" xmlns:aink="http://schemas.microsoft.com/office/drawing/2016/ink" xmlns:am3d="http://schemas.microsoft.com/office/drawing/2017/model3d" xmlns:o="urn:schemas-microsoft-com:office:office" xmlns:r="http://schemas.openxmlformats.org/officeDocument/2006/relationships" xmlns:m="http://schemas.openxmlformats.org/officeDocument/2006/math" xmlns:v="urn:schemas-microsoft-com:vml" xmlns:wp14="http://schemas.microsoft.com/office/word/2010/wordprocessingDrawing" xmlns:wp="http://schemas.openxmlformats.org/drawingml/2006/wordprocessingDrawing" xmlns:w10="urn:schemas-microsoft-com:office:word" xmlns:w="http://schemas.openxmlformats.org/wordprocessingml/2006/main" xmlns:w14="http://schemas.microsoft.com/office/word/2010/wordml" xmlns:w15="http://schemas.microsoft.com/office/word/2012/wordml" xmlns:w16cid="http://schemas.microsoft.com/office/word/2016/wordml/cid" xmlns:w16se="http://schemas.microsoft.com/office/word/2015/wordml/symex" xmlns:wpg="http://schemas.microsoft.com/office/word/2010/wordprocessingGroup" xmlns:wpi="http://schemas.microsoft.com/office/word/2010/wordprocessingInk" xmlns:wne="http://schemas.microsoft.com/office/word/2006/wordml" xmlns:wps="http://schemas.microsoft.com/office/word/2010/wordprocessingShape" mc:Ignorable="w14 w15 w16se w16cid wp14">
+  <w:endnote w:type="separator" w:id="-1">
+    <w:p>
+      <w:pPr>
+        <w:spacing w:line="240" w:lineRule="auto"/>
+      </w:pPr>
+      <w:r>
+        <w:separator/>
+      </w:r>
+    </w:p>
+  </w:endnote>
+  <w:endnote w:type="continuationSeparator" w:id="0">
+    <w:p>
+      <w:pPr>
+        <w:spacing w:line="240" w:lineRule="auto"/>
+      </w:pPr>
+      <w:r>
+        <w:continuationSeparator/>
+      </w:r>
+    </w:p>
+  </w:endnote>
+</w:endnotes>
 </file>
 
 <file path=word/footer1.xml><?xml version="1.0" encoding="utf-8"?>
@@ -1084,7 +1122,7 @@
               <v:stroke joinstyle="miter"/>
               <v:path gradientshapeok="t" o:connecttype="rect"/>
             </v:shapetype>
-            <v:shape id="Text Box 12" o:spid="_x0000_s1026" type="#_x0000_t202" style="position:absolute;margin-left:512.55pt;margin-top:805.1pt;width:33.4pt;height:11.8pt;z-index:251660288;visibility:visible;mso-wrap-style:square;mso-width-percent:0;mso-height-percent:0;mso-wrap-distance-left:9pt;mso-wrap-distance-top:0;mso-wrap-distance-right:9pt;mso-wrap-distance-bottom:0;mso-position-horizontal:absolute;mso-position-horizontal-relative:page;mso-position-vertical:absolute;mso-position-vertical-relative:page;mso-width-percent:0;mso-height-percent:0;mso-width-relative:page;mso-height-relative:page;v-text-anchor:top" o:gfxdata="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" o:allowoverlap="f" stroked="f">
+            <v:shape id="Text Box 12" o:spid="_x0000_s1026" type="#_x0000_t202" style="position:absolute;margin-left:512.55pt;margin-top:805.1pt;width:33.4pt;height:11.8pt;z-index:251660288;visibility:visible;mso-wrap-style:square;mso-width-percent:0;mso-height-percent:0;mso-wrap-distance-left:9pt;mso-wrap-distance-top:0;mso-wrap-distance-right:9pt;mso-wrap-distance-bottom:0;mso-position-horizontal:absolute;mso-position-horizontal-relative:page;mso-position-vertical:absolute;mso-position-vertical-relative:page;mso-width-percent:0;mso-height-percent:0;mso-width-relative:page;mso-height-relative:page;v-text-anchor:top" o:gfxdata="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" o:allowoverlap="f" stroked="f">
               <v:textbox inset="0,0,0,0">
                 <w:txbxContent>
                   <w:p>
@@ -1211,6 +1249,31 @@
     </w:r>
   </w:p>
 </w:ftr>
+</file>
+
+<file path=word/footnotes.xml><?xml version="1.0" encoding="utf-8"?>
+<w:footnotes xmlns:wpc="http://schemas.microsoft.com/office/word/2010/wordprocessingCanvas" xmlns:cx="http://schemas.microsoft.com/office/drawing/2014/chartex" xmlns:cx1="http://schemas.microsoft.com/office/drawing/2015/9/8/chartex" xmlns:cx2="http://schemas.microsoft.com/office/drawing/2015/10/21/chartex" xmlns:cx3="http://schemas.microsoft.com/office/drawing/2016/5/9/chartex" xmlns:cx4="http://schemas.microsoft.com/office/drawing/2016/5/10/chartex" xmlns:cx5="http://schemas.microsoft.com/office/drawing/2016/5/11/chartex" xmlns:cx6="http://schemas.microsoft.com/office/drawing/2016/5/12/chartex" xmlns:cx7="http://schemas.microsoft.com/office/drawing/2016/5/13/chartex" xmlns:cx8="http://schemas.microsoft.com/office/drawing/2016/5/14/chartex" xmlns:mc="http://schemas.openxmlformats.org/markup-compatibility/2006" xmlns:aink="http://schemas.microsoft.com/office/drawing/2016/ink" xmlns:am3d="http://schemas.microsoft.com/office/drawing/2017/model3d" xmlns:o="urn:schemas-microsoft-com:office:office" xmlns:r="http://schemas.openxmlformats.org/officeDocument/2006/relationships" xmlns:m="http://schemas.openxmlformats.org/officeDocument/2006/math" xmlns:v="urn:schemas-microsoft-com:vml" xmlns:wp14="http://schemas.microsoft.com/office/word/2010/wordprocessingDrawing" xmlns:wp="http://schemas.openxmlformats.org/drawingml/2006/wordprocessingDrawing" xmlns:w10="urn:schemas-microsoft-com:office:word" xmlns:w="http://schemas.openxmlformats.org/wordprocessingml/2006/main" xmlns:w14="http://schemas.microsoft.com/office/word/2010/wordml" xmlns:w15="http://schemas.microsoft.com/office/word/2012/wordml" xmlns:w16cid="http://schemas.microsoft.com/office/word/2016/wordml/cid" xmlns:w16se="http://schemas.microsoft.com/office/word/2015/wordml/symex" xmlns:wpg="http://schemas.microsoft.com/office/word/2010/wordprocessingGroup" xmlns:wpi="http://schemas.microsoft.com/office/word/2010/wordprocessingInk" xmlns:wne="http://schemas.microsoft.com/office/word/2006/wordml" xmlns:wps="http://schemas.microsoft.com/office/word/2010/wordprocessingShape" mc:Ignorable="w14 w15 w16se w16cid wp14">
+  <w:footnote w:type="separator" w:id="-1">
+    <w:p>
+      <w:pPr>
+        <w:spacing w:line="240" w:lineRule="auto"/>
+      </w:pPr>
+      <w:r>
+        <w:separator/>
+      </w:r>
+    </w:p>
+  </w:footnote>
+  <w:footnote w:type="continuationSeparator" w:id="0">
+    <w:p>
+      <w:pPr>
+        <w:spacing w:line="240" w:lineRule="auto"/>
+      </w:pPr>
+      <w:r>
+        <w:continuationSeparator/>
+      </w:r>
+    </w:p>
+  </w:footnote>
+</w:footnotes>
 </file>
 
 <file path=word/header1.xml><?xml version="1.0" encoding="utf-8"?>
@@ -2392,6 +2455,7 @@
   <w:style w:type="character" w:default="1" w:styleId="Absatz-Standardschriftart">
     <w:name w:val="Default Paragraph Font"/>
     <w:uiPriority w:val="1"/>
+    <w:semiHidden/>
     <w:unhideWhenUsed/>
   </w:style>
   <w:style w:type="table" w:default="1" w:styleId="NormaleTabelle">

</xml_diff>